<commit_message>
Made new changes to README.md
</commit_message>
<xml_diff>
--- a/Homeworks/HW-Assignment-9/Hwk-Graphs-Indegree-Outdegree.docx
+++ b/Homeworks/HW-Assignment-9/Hwk-Graphs-Indegree-Outdegree.docx
@@ -69,8 +69,6 @@
         </w:rPr>
         <w:t>Homework Assignment 9</w:t>
       </w:r>
-      <w:bookmarkStart w:id="0" w:name="_GoBack"/>
-      <w:bookmarkEnd w:id="0"/>
     </w:p>
     <w:p>
       <w:pPr>
@@ -379,7 +377,6 @@
           </wp:anchor>
         </w:drawing>
       </w:r>
-      <w:proofErr w:type="spellStart"/>
       <w:r>
         <w:rPr>
           <w:rFonts w:ascii="Times New Roman" w:hAnsi="Times New Roman" w:cs="Times New Roman"/>
@@ -402,16 +399,7 @@
           <w:sz w:val="24"/>
           <w:szCs w:val="24"/>
         </w:rPr>
-        <w:t>Umme</w:t>
-      </w:r>
-      <w:proofErr w:type="spellEnd"/>
-      <w:r>
-        <w:rPr>
-          <w:rFonts w:ascii="Times New Roman" w:hAnsi="Times New Roman" w:cs="Times New Roman"/>
-          <w:sz w:val="24"/>
-          <w:szCs w:val="24"/>
-        </w:rPr>
-        <w:t xml:space="preserve"> </w:t>
+        <w:t xml:space="preserve">Umme </w:t>
       </w:r>
     </w:p>
     <w:p>
@@ -1415,11 +1403,9 @@
                                 <w:spacing w:before="9"/>
                                 <w:ind w:left="816"/>
                               </w:pPr>
-                              <w:proofErr w:type="spellStart"/>
                               <w:r>
                                 <w:t>Umme</w:t>
                               </w:r>
-                              <w:proofErr w:type="spellEnd"/>
                             </w:p>
                           </w:txbxContent>
                         </wps:txbx>
@@ -1461,11 +1447,9 @@
                           <w:spacing w:before="9"/>
                           <w:ind w:left="816"/>
                         </w:pPr>
-                        <w:proofErr w:type="spellStart"/>
                         <w:r>
                           <w:t>Umme</w:t>
                         </w:r>
-                        <w:proofErr w:type="spellEnd"/>
                       </w:p>
                     </w:txbxContent>
                   </v:textbox>
@@ -1953,11 +1937,9 @@
                                     <w:spacing w:before="52" w:line="240" w:lineRule="auto"/>
                                     <w:ind w:left="110"/>
                                   </w:pPr>
-                                  <w:proofErr w:type="spellStart"/>
                                   <w:r>
                                     <w:t>Lucci</w:t>
                                   </w:r>
-                                  <w:proofErr w:type="spellEnd"/>
                                 </w:p>
                               </w:tc>
                             </w:tr>
@@ -1975,11 +1957,9 @@
                                     <w:spacing w:before="52" w:line="240" w:lineRule="auto"/>
                                     <w:ind w:left="110"/>
                                   </w:pPr>
-                                  <w:proofErr w:type="spellStart"/>
                                   <w:r>
                                     <w:t>Umme</w:t>
                                   </w:r>
-                                  <w:proofErr w:type="spellEnd"/>
                                 </w:p>
                               </w:tc>
                             </w:tr>
@@ -2017,11 +1997,9 @@
                                     <w:spacing w:before="52" w:line="240" w:lineRule="auto"/>
                                     <w:ind w:left="110"/>
                                   </w:pPr>
-                                  <w:proofErr w:type="spellStart"/>
                                   <w:r>
                                     <w:t>Laneika</w:t>
                                   </w:r>
-                                  <w:proofErr w:type="spellEnd"/>
                                 </w:p>
                               </w:tc>
                             </w:tr>
@@ -2149,11 +2127,9 @@
                               <w:spacing w:before="52" w:line="240" w:lineRule="auto"/>
                               <w:ind w:left="110"/>
                             </w:pPr>
-                            <w:proofErr w:type="spellStart"/>
                             <w:r>
                               <w:t>Lucci</w:t>
                             </w:r>
-                            <w:proofErr w:type="spellEnd"/>
                           </w:p>
                         </w:tc>
                       </w:tr>
@@ -2171,11 +2147,9 @@
                               <w:spacing w:before="52" w:line="240" w:lineRule="auto"/>
                               <w:ind w:left="110"/>
                             </w:pPr>
-                            <w:proofErr w:type="spellStart"/>
                             <w:r>
                               <w:t>Umme</w:t>
                             </w:r>
-                            <w:proofErr w:type="spellEnd"/>
                           </w:p>
                         </w:tc>
                       </w:tr>
@@ -2213,11 +2187,9 @@
                               <w:spacing w:before="52" w:line="240" w:lineRule="auto"/>
                               <w:ind w:left="110"/>
                             </w:pPr>
-                            <w:proofErr w:type="spellStart"/>
                             <w:r>
                               <w:t>Laneika</w:t>
                             </w:r>
-                            <w:proofErr w:type="spellEnd"/>
                           </w:p>
                         </w:tc>
                       </w:tr>
@@ -2393,11 +2365,9 @@
                                     <w:spacing w:before="0"/>
                                     <w:ind w:left="105"/>
                                   </w:pPr>
-                                  <w:proofErr w:type="spellStart"/>
                                   <w:r>
                                     <w:t>Lucci</w:t>
                                   </w:r>
-                                  <w:proofErr w:type="spellEnd"/>
                                 </w:p>
                               </w:tc>
                               <w:tc>
@@ -2410,11 +2380,9 @@
                                     <w:spacing w:before="0"/>
                                     <w:ind w:left="105"/>
                                   </w:pPr>
-                                  <w:proofErr w:type="spellStart"/>
                                   <w:r>
                                     <w:t>Laneika</w:t>
                                   </w:r>
-                                  <w:proofErr w:type="spellEnd"/>
                                 </w:p>
                               </w:tc>
                             </w:tr>
@@ -2499,11 +2467,9 @@
                               <w:spacing w:before="0"/>
                               <w:ind w:left="105"/>
                             </w:pPr>
-                            <w:proofErr w:type="spellStart"/>
                             <w:r>
                               <w:t>Lucci</w:t>
                             </w:r>
-                            <w:proofErr w:type="spellEnd"/>
                           </w:p>
                         </w:tc>
                         <w:tc>
@@ -2516,11 +2482,9 @@
                               <w:spacing w:before="0"/>
                               <w:ind w:left="105"/>
                             </w:pPr>
-                            <w:proofErr w:type="spellStart"/>
                             <w:r>
                               <w:t>Laneika</w:t>
                             </w:r>
-                            <w:proofErr w:type="spellEnd"/>
                           </w:p>
                         </w:tc>
                       </w:tr>
@@ -3067,11 +3031,9 @@
                                 <w:spacing w:before="9"/>
                                 <w:ind w:left="816"/>
                               </w:pPr>
-                              <w:proofErr w:type="spellStart"/>
                               <w:r>
                                 <w:t>Umme</w:t>
                               </w:r>
-                              <w:proofErr w:type="spellEnd"/>
                             </w:p>
                           </w:txbxContent>
                         </wps:txbx>
@@ -3111,11 +3073,9 @@
                           <w:spacing w:before="9"/>
                           <w:ind w:left="816"/>
                         </w:pPr>
-                        <w:proofErr w:type="spellStart"/>
                         <w:r>
                           <w:t>Umme</w:t>
                         </w:r>
-                        <w:proofErr w:type="spellEnd"/>
                       </w:p>
                     </w:txbxContent>
                   </v:textbox>
@@ -3418,11 +3378,9 @@
                               <w:pPr>
                                 <w:ind w:left="105"/>
                               </w:pPr>
-                              <w:proofErr w:type="spellStart"/>
                               <w:r>
                                 <w:t>Lucci</w:t>
                               </w:r>
-                              <w:proofErr w:type="spellEnd"/>
                             </w:p>
                           </w:txbxContent>
                         </wps:txbx>
@@ -3459,11 +3417,9 @@
                         <w:pPr>
                           <w:ind w:left="105"/>
                         </w:pPr>
-                        <w:proofErr w:type="spellStart"/>
                         <w:r>
                           <w:t>Lucci</w:t>
                         </w:r>
-                        <w:proofErr w:type="spellEnd"/>
                       </w:p>
                     </w:txbxContent>
                   </v:textbox>
@@ -3690,7 +3646,6 @@
                 <w:szCs w:val="24"/>
               </w:rPr>
             </w:pPr>
-            <w:proofErr w:type="spellStart"/>
             <w:r>
               <w:rPr>
                 <w:rFonts w:ascii="Times New Roman" w:hAnsi="Times New Roman" w:cs="Times New Roman"/>
@@ -3699,7 +3654,6 @@
               </w:rPr>
               <w:t>Lucci</w:t>
             </w:r>
-            <w:proofErr w:type="spellEnd"/>
           </w:p>
         </w:tc>
         <w:tc>
@@ -3716,7 +3670,6 @@
                 <w:szCs w:val="24"/>
               </w:rPr>
             </w:pPr>
-            <w:proofErr w:type="spellStart"/>
             <w:r>
               <w:rPr>
                 <w:rFonts w:ascii="Times New Roman" w:hAnsi="Times New Roman" w:cs="Times New Roman"/>
@@ -3725,7 +3678,6 @@
               </w:rPr>
               <w:t>Umme</w:t>
             </w:r>
-            <w:proofErr w:type="spellEnd"/>
           </w:p>
         </w:tc>
         <w:tc>
@@ -3766,7 +3718,6 @@
                 <w:szCs w:val="24"/>
               </w:rPr>
             </w:pPr>
-            <w:proofErr w:type="spellStart"/>
             <w:r>
               <w:rPr>
                 <w:rFonts w:ascii="Times New Roman" w:hAnsi="Times New Roman" w:cs="Times New Roman"/>
@@ -3775,7 +3726,6 @@
               </w:rPr>
               <w:t>Laneika</w:t>
             </w:r>
-            <w:proofErr w:type="spellEnd"/>
           </w:p>
         </w:tc>
         <w:tc>
@@ -4040,7 +3990,6 @@
                 <w:szCs w:val="24"/>
               </w:rPr>
             </w:pPr>
-            <w:proofErr w:type="spellStart"/>
             <w:r>
               <w:rPr>
                 <w:rFonts w:ascii="Times New Roman" w:hAnsi="Times New Roman" w:cs="Times New Roman"/>
@@ -4049,7 +3998,6 @@
               </w:rPr>
               <w:t>Lucci</w:t>
             </w:r>
-            <w:proofErr w:type="spellEnd"/>
           </w:p>
         </w:tc>
         <w:tc>
@@ -4236,7 +4184,6 @@
                 <w:szCs w:val="24"/>
               </w:rPr>
             </w:pPr>
-            <w:proofErr w:type="spellStart"/>
             <w:r>
               <w:rPr>
                 <w:rFonts w:ascii="Times New Roman" w:hAnsi="Times New Roman" w:cs="Times New Roman"/>
@@ -4245,7 +4192,6 @@
               </w:rPr>
               <w:t>Umme</w:t>
             </w:r>
-            <w:proofErr w:type="spellEnd"/>
           </w:p>
         </w:tc>
         <w:tc>
@@ -4630,7 +4576,6 @@
                 <w:szCs w:val="24"/>
               </w:rPr>
             </w:pPr>
-            <w:proofErr w:type="spellStart"/>
             <w:r>
               <w:rPr>
                 <w:rFonts w:ascii="Times New Roman" w:hAnsi="Times New Roman" w:cs="Times New Roman"/>
@@ -4639,7 +4584,6 @@
               </w:rPr>
               <w:t>Laneika</w:t>
             </w:r>
-            <w:proofErr w:type="spellEnd"/>
           </w:p>
         </w:tc>
         <w:tc>
@@ -5481,7 +5425,6 @@
                                       <w:bCs/>
                                     </w:rPr>
                                   </w:pPr>
-                                  <w:proofErr w:type="spellStart"/>
                                   <w:r>
                                     <w:rPr>
                                       <w:b/>
@@ -5489,7 +5432,6 @@
                                     </w:rPr>
                                     <w:t>Nusrath</w:t>
                                   </w:r>
-                                  <w:proofErr w:type="spellEnd"/>
                                 </w:p>
                               </w:tc>
                               <w:tc>
@@ -5559,7 +5501,6 @@
                                       <w:bCs/>
                                     </w:rPr>
                                   </w:pPr>
-                                  <w:proofErr w:type="spellStart"/>
                                   <w:r>
                                     <w:rPr>
                                       <w:b/>
@@ -5567,7 +5508,6 @@
                                     </w:rPr>
                                     <w:t>Rayona</w:t>
                                   </w:r>
-                                  <w:proofErr w:type="spellEnd"/>
                                 </w:p>
                               </w:tc>
                               <w:tc>
@@ -5789,7 +5729,6 @@
                                       <w:bCs/>
                                     </w:rPr>
                                   </w:pPr>
-                                  <w:proofErr w:type="spellStart"/>
                                   <w:r>
                                     <w:rPr>
                                       <w:b/>
@@ -5797,7 +5736,6 @@
                                     </w:rPr>
                                     <w:t>Zanif</w:t>
                                   </w:r>
-                                  <w:proofErr w:type="spellEnd"/>
                                 </w:p>
                               </w:tc>
                               <w:tc>
@@ -6138,7 +6076,6 @@
                                 <w:bCs/>
                               </w:rPr>
                             </w:pPr>
-                            <w:proofErr w:type="spellStart"/>
                             <w:r>
                               <w:rPr>
                                 <w:b/>
@@ -6146,7 +6083,6 @@
                               </w:rPr>
                               <w:t>Nusrath</w:t>
                             </w:r>
-                            <w:proofErr w:type="spellEnd"/>
                           </w:p>
                         </w:tc>
                         <w:tc>
@@ -6216,7 +6152,6 @@
                                 <w:bCs/>
                               </w:rPr>
                             </w:pPr>
-                            <w:proofErr w:type="spellStart"/>
                             <w:r>
                               <w:rPr>
                                 <w:b/>
@@ -6224,7 +6159,6 @@
                               </w:rPr>
                               <w:t>Rayona</w:t>
                             </w:r>
-                            <w:proofErr w:type="spellEnd"/>
                           </w:p>
                         </w:tc>
                         <w:tc>
@@ -6446,7 +6380,6 @@
                                 <w:bCs/>
                               </w:rPr>
                             </w:pPr>
-                            <w:proofErr w:type="spellStart"/>
                             <w:r>
                               <w:rPr>
                                 <w:b/>
@@ -6454,7 +6387,6 @@
                               </w:rPr>
                               <w:t>Zanif</w:t>
                             </w:r>
-                            <w:proofErr w:type="spellEnd"/>
                           </w:p>
                         </w:tc>
                         <w:tc>
@@ -7215,11 +7147,9 @@
                               <w:pPr>
                                 <w:ind w:left="100"/>
                               </w:pPr>
-                              <w:proofErr w:type="spellStart"/>
                               <w:r>
                                 <w:t>Rayona</w:t>
                               </w:r>
-                              <w:proofErr w:type="spellEnd"/>
                             </w:p>
                           </w:txbxContent>
                         </wps:txbx>
@@ -7256,11 +7186,9 @@
                         <w:pPr>
                           <w:ind w:left="100"/>
                         </w:pPr>
-                        <w:proofErr w:type="spellStart"/>
                         <w:r>
                           <w:t>Rayona</w:t>
                         </w:r>
-                        <w:proofErr w:type="spellEnd"/>
                       </w:p>
                     </w:txbxContent>
                   </v:textbox>
@@ -7563,11 +7491,9 @@
                               <w:pPr>
                                 <w:ind w:left="100"/>
                               </w:pPr>
-                              <w:proofErr w:type="spellStart"/>
                               <w:r>
                                 <w:t>Nusrath</w:t>
                               </w:r>
-                              <w:proofErr w:type="spellEnd"/>
                             </w:p>
                           </w:txbxContent>
                         </wps:txbx>
@@ -7604,11 +7530,9 @@
                         <w:pPr>
                           <w:ind w:left="100"/>
                         </w:pPr>
-                        <w:proofErr w:type="spellStart"/>
                         <w:r>
                           <w:t>Nusrath</w:t>
                         </w:r>
-                        <w:proofErr w:type="spellEnd"/>
                       </w:p>
                     </w:txbxContent>
                   </v:textbox>
@@ -7879,15 +7803,7 @@
                           <w:txbxContent>
                             <w:p>
                               <w:r>
-                                <w:t xml:space="preserve"> </w:t>
-                              </w:r>
-                              <w:proofErr w:type="spellStart"/>
-                              <w:r>
-                                <w:t>Zanif</w:t>
-                              </w:r>
-                              <w:proofErr w:type="spellEnd"/>
-                              <w:r>
-                                <w:t xml:space="preserve"> </w:t>
+                                <w:t xml:space="preserve"> Zanif </w:t>
                               </w:r>
                             </w:p>
                           </w:txbxContent>
@@ -7917,15 +7833,7 @@
                     <w:txbxContent>
                       <w:p>
                         <w:r>
-                          <w:t xml:space="preserve"> </w:t>
-                        </w:r>
-                        <w:proofErr w:type="spellStart"/>
-                        <w:r>
-                          <w:t>Zanif</w:t>
-                        </w:r>
-                        <w:proofErr w:type="spellEnd"/>
-                        <w:r>
-                          <w:t xml:space="preserve"> </w:t>
+                          <w:t xml:space="preserve"> Zanif </w:t>
                         </w:r>
                       </w:p>
                     </w:txbxContent>
@@ -8229,11 +8137,9 @@
                               <w:pPr>
                                 <w:ind w:left="100"/>
                               </w:pPr>
-                              <w:proofErr w:type="spellStart"/>
                               <w:r>
                                 <w:t>Nusrath</w:t>
                               </w:r>
-                              <w:proofErr w:type="spellEnd"/>
                             </w:p>
                           </w:txbxContent>
                         </wps:txbx>
@@ -8270,11 +8176,9 @@
                         <w:pPr>
                           <w:ind w:left="100"/>
                         </w:pPr>
-                        <w:proofErr w:type="spellStart"/>
                         <w:r>
                           <w:t>Nusrath</w:t>
                         </w:r>
-                        <w:proofErr w:type="spellEnd"/>
                       </w:p>
                     </w:txbxContent>
                   </v:textbox>
@@ -8317,7 +8221,6 @@
                 <w:szCs w:val="24"/>
               </w:rPr>
             </w:pPr>
-            <w:proofErr w:type="spellStart"/>
             <w:r>
               <w:rPr>
                 <w:rFonts w:ascii="Times New Roman" w:hAnsi="Times New Roman" w:cs="Times New Roman"/>
@@ -8326,7 +8229,6 @@
               </w:rPr>
               <w:t>Nusrath</w:t>
             </w:r>
-            <w:proofErr w:type="spellEnd"/>
           </w:p>
         </w:tc>
       </w:tr>
@@ -8351,7 +8253,6 @@
                 <w:szCs w:val="24"/>
               </w:rPr>
             </w:pPr>
-            <w:proofErr w:type="spellStart"/>
             <w:r>
               <w:rPr>
                 <w:rFonts w:ascii="Times New Roman" w:hAnsi="Times New Roman" w:cs="Times New Roman"/>
@@ -8360,7 +8261,6 @@
               </w:rPr>
               <w:t>Rayona</w:t>
             </w:r>
-            <w:proofErr w:type="spellEnd"/>
           </w:p>
         </w:tc>
       </w:tr>
@@ -8385,23 +8285,13 @@
                 <w:szCs w:val="24"/>
               </w:rPr>
             </w:pPr>
-            <w:proofErr w:type="spellStart"/>
             <w:r>
               <w:rPr>
                 <w:rFonts w:ascii="Times New Roman" w:hAnsi="Times New Roman" w:cs="Times New Roman"/>
                 <w:sz w:val="24"/>
                 <w:szCs w:val="24"/>
               </w:rPr>
-              <w:t>Zanif</w:t>
-            </w:r>
-            <w:proofErr w:type="spellEnd"/>
-            <w:r>
-              <w:rPr>
-                <w:rFonts w:ascii="Times New Roman" w:hAnsi="Times New Roman" w:cs="Times New Roman"/>
-                <w:sz w:val="24"/>
-                <w:szCs w:val="24"/>
-              </w:rPr>
-              <w:t xml:space="preserve"> </w:t>
+              <w:t xml:space="preserve">Zanif </w:t>
             </w:r>
           </w:p>
         </w:tc>
@@ -8553,7 +8443,6 @@
                 <w:szCs w:val="24"/>
               </w:rPr>
             </w:pPr>
-            <w:proofErr w:type="spellStart"/>
             <w:r>
               <w:rPr>
                 <w:rFonts w:ascii="Times New Roman" w:hAnsi="Times New Roman" w:cs="Times New Roman"/>
@@ -8562,7 +8451,6 @@
               </w:rPr>
               <w:t>Nusrath</w:t>
             </w:r>
-            <w:proofErr w:type="spellEnd"/>
           </w:p>
         </w:tc>
         <w:tc>
@@ -8580,7 +8468,6 @@
                 <w:szCs w:val="24"/>
               </w:rPr>
             </w:pPr>
-            <w:proofErr w:type="spellStart"/>
             <w:r>
               <w:rPr>
                 <w:rFonts w:ascii="Times New Roman" w:hAnsi="Times New Roman" w:cs="Times New Roman"/>
@@ -8589,7 +8476,6 @@
               </w:rPr>
               <w:t>Rayona</w:t>
             </w:r>
-            <w:proofErr w:type="spellEnd"/>
           </w:p>
         </w:tc>
         <w:tc>
@@ -8607,7 +8493,6 @@
                 <w:szCs w:val="24"/>
               </w:rPr>
             </w:pPr>
-            <w:proofErr w:type="spellStart"/>
             <w:r>
               <w:rPr>
                 <w:rFonts w:ascii="Times New Roman" w:hAnsi="Times New Roman" w:cs="Times New Roman"/>
@@ -8616,7 +8501,6 @@
               </w:rPr>
               <w:t>Zanif</w:t>
             </w:r>
-            <w:proofErr w:type="spellEnd"/>
           </w:p>
         </w:tc>
         <w:tc>
@@ -8661,7 +8545,6 @@
                 <w:szCs w:val="24"/>
               </w:rPr>
             </w:pPr>
-            <w:proofErr w:type="spellStart"/>
             <w:r>
               <w:rPr>
                 <w:rFonts w:ascii="Times New Roman" w:hAnsi="Times New Roman" w:cs="Times New Roman"/>
@@ -8670,7 +8553,6 @@
               </w:rPr>
               <w:t>Nusrath</w:t>
             </w:r>
-            <w:proofErr w:type="spellEnd"/>
           </w:p>
         </w:tc>
         <w:tc>
@@ -8790,7 +8672,6 @@
                 <w:szCs w:val="24"/>
               </w:rPr>
             </w:pPr>
-            <w:proofErr w:type="spellStart"/>
             <w:r>
               <w:rPr>
                 <w:rFonts w:ascii="Times New Roman" w:hAnsi="Times New Roman" w:cs="Times New Roman"/>
@@ -8799,7 +8680,6 @@
               </w:rPr>
               <w:t>Rayona</w:t>
             </w:r>
-            <w:proofErr w:type="spellEnd"/>
           </w:p>
         </w:tc>
         <w:tc>
@@ -8919,7 +8799,6 @@
                 <w:szCs w:val="24"/>
               </w:rPr>
             </w:pPr>
-            <w:proofErr w:type="spellStart"/>
             <w:r>
               <w:rPr>
                 <w:rFonts w:ascii="Times New Roman" w:hAnsi="Times New Roman" w:cs="Times New Roman"/>
@@ -8928,7 +8807,6 @@
               </w:rPr>
               <w:t>Zanif</w:t>
             </w:r>
-            <w:proofErr w:type="spellEnd"/>
           </w:p>
         </w:tc>
         <w:tc>
@@ -9454,7 +9332,6 @@
           <w:szCs w:val="24"/>
         </w:rPr>
       </w:pPr>
-      <w:proofErr w:type="gramStart"/>
       <w:r>
         <w:rPr>
           <w:rFonts w:ascii="Times New Roman" w:hAnsi="Times New Roman" w:cs="Times New Roman"/>
@@ -9463,7 +9340,6 @@
         </w:rPr>
         <w:t>O(</w:t>
       </w:r>
-      <w:proofErr w:type="gramEnd"/>
       <w:r>
         <w:rPr>
           <w:rFonts w:ascii="Times New Roman" w:hAnsi="Times New Roman" w:cs="Times New Roman"/>
@@ -9858,25 +9734,7 @@
           <w:sz w:val="24"/>
           <w:szCs w:val="24"/>
         </w:rPr>
-        <w:t xml:space="preserve">To compute the in-degree we check in all the adjacent lists; count the number of occurrences for </w:t>
-      </w:r>
-      <w:proofErr w:type="gramStart"/>
-      <w:r>
-        <w:rPr>
-          <w:rFonts w:ascii="Times New Roman" w:hAnsi="Times New Roman" w:cs="Times New Roman"/>
-          <w:sz w:val="24"/>
-          <w:szCs w:val="24"/>
-        </w:rPr>
-        <w:t>all of</w:t>
-      </w:r>
-      <w:proofErr w:type="gramEnd"/>
-      <w:r>
-        <w:rPr>
-          <w:rFonts w:ascii="Times New Roman" w:hAnsi="Times New Roman" w:cs="Times New Roman"/>
-          <w:sz w:val="24"/>
-          <w:szCs w:val="24"/>
-        </w:rPr>
-        <w:t xml:space="preserve"> the vertices. </w:t>
+        <w:t xml:space="preserve">To compute the in-degree we check in all the adjacent lists; count the number of occurrences for all of the vertices. </w:t>
       </w:r>
     </w:p>
     <w:p>
@@ -10282,7 +10140,6 @@
           <w:szCs w:val="24"/>
         </w:rPr>
       </w:pPr>
-      <w:proofErr w:type="gramStart"/>
       <w:r>
         <w:rPr>
           <w:rFonts w:ascii="Times New Roman" w:hAnsi="Times New Roman" w:cs="Times New Roman"/>
@@ -10291,7 +10148,6 @@
         </w:rPr>
         <w:t>O(</w:t>
       </w:r>
-      <w:proofErr w:type="gramEnd"/>
       <m:oMath>
         <m:sSup>
           <m:sSupPr>
@@ -10437,7 +10293,25 @@
           <w:sz w:val="24"/>
           <w:szCs w:val="24"/>
         </w:rPr>
-        <w:t xml:space="preserve">To compute the out-degree of a vertex, one would check the given row for V; count the number of 1’s. </w:t>
+        <w:t xml:space="preserve">To compute the </w:t>
+      </w:r>
+      <w:r>
+        <w:rPr>
+          <w:rFonts w:ascii="Times New Roman" w:hAnsi="Times New Roman" w:cs="Times New Roman"/>
+          <w:sz w:val="24"/>
+          <w:szCs w:val="24"/>
+        </w:rPr>
+        <w:t>in</w:t>
+      </w:r>
+      <w:bookmarkStart w:id="0" w:name="_GoBack"/>
+      <w:bookmarkEnd w:id="0"/>
+      <w:r>
+        <w:rPr>
+          <w:rFonts w:ascii="Times New Roman" w:hAnsi="Times New Roman" w:cs="Times New Roman"/>
+          <w:sz w:val="24"/>
+          <w:szCs w:val="24"/>
+        </w:rPr>
+        <w:t xml:space="preserve">-degree of a vertex, one would check the given row for V; count the number of 1’s. </w:t>
       </w:r>
     </w:p>
     <w:p>
@@ -10551,7 +10425,23 @@
           <w:sz w:val="24"/>
           <w:szCs w:val="24"/>
         </w:rPr>
-        <w:t xml:space="preserve">To compute the out-degree of a vertex, one would check the entire row for V; count the number of 1’s. </w:t>
+        <w:t xml:space="preserve">To compute the </w:t>
+      </w:r>
+      <w:r>
+        <w:rPr>
+          <w:rFonts w:ascii="Times New Roman" w:hAnsi="Times New Roman" w:cs="Times New Roman"/>
+          <w:sz w:val="24"/>
+          <w:szCs w:val="24"/>
+        </w:rPr>
+        <w:t>in</w:t>
+      </w:r>
+      <w:r>
+        <w:rPr>
+          <w:rFonts w:ascii="Times New Roman" w:hAnsi="Times New Roman" w:cs="Times New Roman"/>
+          <w:sz w:val="24"/>
+          <w:szCs w:val="24"/>
+        </w:rPr>
+        <w:t xml:space="preserve">-degree of a vertex, one would check the entire row for V; count the number of 1’s. </w:t>
       </w:r>
     </w:p>
     <w:p>
@@ -10571,7 +10461,6 @@
           <w:szCs w:val="24"/>
         </w:rPr>
       </w:pPr>
-      <w:proofErr w:type="gramStart"/>
       <w:r>
         <w:rPr>
           <w:rFonts w:ascii="Times New Roman" w:hAnsi="Times New Roman" w:cs="Times New Roman"/>
@@ -10580,7 +10469,6 @@
         </w:rPr>
         <w:t>O(</w:t>
       </w:r>
-      <w:proofErr w:type="gramEnd"/>
       <m:oMath>
         <m:sSup>
           <m:sSupPr>

</xml_diff>